<commit_message>
feat: Add complete unit specifications to RecoAir pricing schedules - Enhanced RecoAir Word template support with full unit technical specifications including dimensions, extract volume, pressure drop, motor, weight, and location data
</commit_message>
<xml_diff>
--- a/templates/word/Halton RECO Quotation Jan 2025 (2).docx
+++ b/templates/word/Halton RECO Quotation Jan 2025 (2).docx
@@ -35,7 +35,23 @@
                 <w:sz w:val="20"/>
                 <w:szCs w:val="20"/>
               </w:rPr>
-              <w:t>{{client_name}}</w:t>
+              <w:t>{{</w:t>
+            </w:r>
+            <w:proofErr w:type="spellStart"/>
+            <w:r>
+              <w:rPr>
+                <w:sz w:val="20"/>
+                <w:szCs w:val="20"/>
+              </w:rPr>
+              <w:t>client_name</w:t>
+            </w:r>
+            <w:proofErr w:type="spellEnd"/>
+            <w:r>
+              <w:rPr>
+                <w:sz w:val="20"/>
+                <w:szCs w:val="20"/>
+              </w:rPr>
+              <w:t>}}</w:t>
             </w:r>
           </w:p>
           <w:p>
@@ -159,7 +175,29 @@
                 <w:sz w:val="32"/>
                 <w:szCs w:val="32"/>
               </w:rPr>
-              <w:t>{{quote_title}}</w:t>
+              <w:t>{{</w:t>
+            </w:r>
+            <w:proofErr w:type="spellStart"/>
+            <w:r>
+              <w:rPr>
+                <w:rFonts w:ascii="Arial Black" w:hAnsi="Arial Black"/>
+                <w:b/>
+                <w:color w:val="2499D5"/>
+                <w:sz w:val="32"/>
+                <w:szCs w:val="32"/>
+              </w:rPr>
+              <w:t>quote_title</w:t>
+            </w:r>
+            <w:proofErr w:type="spellEnd"/>
+            <w:r>
+              <w:rPr>
+                <w:rFonts w:ascii="Arial Black" w:hAnsi="Arial Black"/>
+                <w:b/>
+                <w:color w:val="2499D5"/>
+                <w:sz w:val="32"/>
+                <w:szCs w:val="32"/>
+              </w:rPr>
+              <w:t>}}</w:t>
             </w:r>
           </w:p>
         </w:tc>
@@ -225,7 +263,23 @@
                 <w:sz w:val="20"/>
                 <w:szCs w:val="20"/>
               </w:rPr>
-              <w:t>{{reference_variable}}</w:t>
+              <w:t>{{</w:t>
+            </w:r>
+            <w:proofErr w:type="spellStart"/>
+            <w:r>
+              <w:rPr>
+                <w:sz w:val="20"/>
+                <w:szCs w:val="20"/>
+              </w:rPr>
+              <w:t>reference_variable</w:t>
+            </w:r>
+            <w:proofErr w:type="spellEnd"/>
+            <w:r>
+              <w:rPr>
+                <w:sz w:val="20"/>
+                <w:szCs w:val="20"/>
+              </w:rPr>
+              <w:t>}}</w:t>
             </w:r>
           </w:p>
           <w:p>
@@ -271,7 +325,43 @@
                 <w:sz w:val="20"/>
                 <w:szCs w:val="20"/>
               </w:rPr>
-              <w:t>{{sales_contact_name}} {{sales_contact_phone}}</w:t>
+              <w:t>{{</w:t>
+            </w:r>
+            <w:proofErr w:type="spellStart"/>
+            <w:r>
+              <w:rPr>
+                <w:iCs/>
+                <w:sz w:val="20"/>
+                <w:szCs w:val="20"/>
+              </w:rPr>
+              <w:t>sales_contact_name</w:t>
+            </w:r>
+            <w:proofErr w:type="spellEnd"/>
+            <w:r>
+              <w:rPr>
+                <w:iCs/>
+                <w:sz w:val="20"/>
+                <w:szCs w:val="20"/>
+              </w:rPr>
+              <w:t>}} {{</w:t>
+            </w:r>
+            <w:proofErr w:type="spellStart"/>
+            <w:r>
+              <w:rPr>
+                <w:iCs/>
+                <w:sz w:val="20"/>
+                <w:szCs w:val="20"/>
+              </w:rPr>
+              <w:t>sales_contact_phone</w:t>
+            </w:r>
+            <w:proofErr w:type="spellEnd"/>
+            <w:r>
+              <w:rPr>
+                <w:iCs/>
+                <w:sz w:val="20"/>
+                <w:szCs w:val="20"/>
+              </w:rPr>
+              <w:t>}}</w:t>
             </w:r>
           </w:p>
           <w:p>
@@ -362,12 +452,53 @@
         </w:rPr>
         <w:t xml:space="preserve">Dear </w:t>
       </w:r>
+      <w:proofErr w:type="gramStart"/>
       <w:r>
         <w:rPr>
           <w:sz w:val="20"/>
           <w:szCs w:val="20"/>
         </w:rPr>
-        <w:t>{{ customer_first_name }},</w:t>
+        <w:t xml:space="preserve">{{ </w:t>
+      </w:r>
+      <w:proofErr w:type="spellStart"/>
+      <w:r>
+        <w:rPr>
+          <w:sz w:val="20"/>
+          <w:szCs w:val="20"/>
+        </w:rPr>
+        <w:t>customer</w:t>
+      </w:r>
+      <w:proofErr w:type="gramEnd"/>
+      <w:r>
+        <w:rPr>
+          <w:sz w:val="20"/>
+          <w:szCs w:val="20"/>
+        </w:rPr>
+        <w:t>_first_</w:t>
+      </w:r>
+      <w:proofErr w:type="gramStart"/>
+      <w:r>
+        <w:rPr>
+          <w:sz w:val="20"/>
+          <w:szCs w:val="20"/>
+        </w:rPr>
+        <w:t>name</w:t>
+      </w:r>
+      <w:proofErr w:type="spellEnd"/>
+      <w:r>
+        <w:rPr>
+          <w:sz w:val="20"/>
+          <w:szCs w:val="20"/>
+        </w:rPr>
+        <w:t xml:space="preserve"> }</w:t>
+      </w:r>
+      <w:proofErr w:type="gramEnd"/>
+      <w:r>
+        <w:rPr>
+          <w:sz w:val="20"/>
+          <w:szCs w:val="20"/>
+        </w:rPr>
+        <w:t>},</w:t>
       </w:r>
     </w:p>
     <w:p>
@@ -410,7 +541,25 @@
           <w:color w:val="2499D5"/>
           <w:sz w:val="24"/>
         </w:rPr>
-        <w:t>{{project_name}}, {{</w:t>
+        <w:t>{{</w:t>
+      </w:r>
+      <w:proofErr w:type="spellStart"/>
+      <w:r>
+        <w:rPr>
+          <w:b/>
+          <w:color w:val="2499D5"/>
+          <w:sz w:val="24"/>
+        </w:rPr>
+        <w:t>project_name</w:t>
+      </w:r>
+      <w:proofErr w:type="spellEnd"/>
+      <w:r>
+        <w:rPr>
+          <w:b/>
+          <w:color w:val="2499D5"/>
+          <w:sz w:val="24"/>
+        </w:rPr>
+        <w:t>}}, {{</w:t>
       </w:r>
       <w:r>
         <w:rPr>
@@ -912,7 +1061,15 @@
         <w:spacing w:after="0" w:line="276" w:lineRule="auto"/>
       </w:pPr>
       <w:r>
-        <w:t>{{estimator_rank}}</w:t>
+        <w:t>{{</w:t>
+      </w:r>
+      <w:proofErr w:type="spellStart"/>
+      <w:r>
+        <w:t>estimator_rank</w:t>
+      </w:r>
+      <w:proofErr w:type="spellEnd"/>
+      <w:r>
+        <w:t>}}</w:t>
       </w:r>
     </w:p>
     <w:p>
@@ -923,18 +1080,34 @@
           <w:lang w:val="sv-SE"/>
         </w:rPr>
       </w:pPr>
+      <w:proofErr w:type="spellStart"/>
       <w:r>
         <w:rPr>
           <w:lang w:val="sv-SE"/>
         </w:rPr>
-        <w:t>Customer Service</w:t>
-      </w:r>
+        <w:t>Customer</w:t>
+      </w:r>
+      <w:proofErr w:type="spellEnd"/>
       <w:r>
         <w:rPr>
           <w:lang w:val="sv-SE"/>
         </w:rPr>
-        <w:t xml:space="preserve"> Department</w:t>
-      </w:r>
+        <w:t xml:space="preserve"> Service</w:t>
+      </w:r>
+      <w:r>
+        <w:rPr>
+          <w:lang w:val="sv-SE"/>
+        </w:rPr>
+        <w:t xml:space="preserve"> </w:t>
+      </w:r>
+      <w:proofErr w:type="spellStart"/>
+      <w:r>
+        <w:rPr>
+          <w:lang w:val="sv-SE"/>
+        </w:rPr>
+        <w:t>Department</w:t>
+      </w:r>
+      <w:proofErr w:type="spellEnd"/>
     </w:p>
     <w:p>
       <w:pPr>
@@ -948,14 +1121,72 @@
         <w:rPr>
           <w:lang w:val="sv-SE"/>
         </w:rPr>
-        <w:t xml:space="preserve">For &amp; behalf of </w:t>
-      </w:r>
+        <w:t xml:space="preserve">For &amp; </w:t>
+      </w:r>
+      <w:proofErr w:type="spellStart"/>
       <w:r>
         <w:rPr>
           <w:lang w:val="sv-SE"/>
         </w:rPr>
-        <w:t>Halton Foodservice Limited</w:t>
-      </w:r>
+        <w:t>behalf</w:t>
+      </w:r>
+      <w:proofErr w:type="spellEnd"/>
+      <w:r>
+        <w:rPr>
+          <w:lang w:val="sv-SE"/>
+        </w:rPr>
+        <w:t xml:space="preserve"> </w:t>
+      </w:r>
+      <w:proofErr w:type="spellStart"/>
+      <w:r>
+        <w:rPr>
+          <w:lang w:val="sv-SE"/>
+        </w:rPr>
+        <w:t>of</w:t>
+      </w:r>
+      <w:proofErr w:type="spellEnd"/>
+      <w:r>
+        <w:rPr>
+          <w:lang w:val="sv-SE"/>
+        </w:rPr>
+        <w:t xml:space="preserve"> </w:t>
+      </w:r>
+      <w:proofErr w:type="spellStart"/>
+      <w:r>
+        <w:rPr>
+          <w:lang w:val="sv-SE"/>
+        </w:rPr>
+        <w:t>Halton</w:t>
+      </w:r>
+      <w:proofErr w:type="spellEnd"/>
+      <w:r>
+        <w:rPr>
+          <w:lang w:val="sv-SE"/>
+        </w:rPr>
+        <w:t xml:space="preserve"> </w:t>
+      </w:r>
+      <w:proofErr w:type="spellStart"/>
+      <w:r>
+        <w:rPr>
+          <w:lang w:val="sv-SE"/>
+        </w:rPr>
+        <w:t>Foodservice</w:t>
+      </w:r>
+      <w:proofErr w:type="spellEnd"/>
+      <w:r>
+        <w:rPr>
+          <w:lang w:val="sv-SE"/>
+        </w:rPr>
+        <w:t xml:space="preserve"> </w:t>
+      </w:r>
+      <w:proofErr w:type="spellStart"/>
+      <w:r>
+        <w:rPr>
+          <w:lang w:val="sv-SE"/>
+        </w:rPr>
+        <w:t>Limited</w:t>
+      </w:r>
+      <w:proofErr w:type="spellEnd"/>
     </w:p>
     <w:p>
       <w:pPr>
@@ -992,7 +1223,25 @@
           <w:color w:val="2499D5"/>
           <w:sz w:val="24"/>
         </w:rPr>
-        <w:t>{{project_name}}, {{</w:t>
+        <w:t>{{</w:t>
+      </w:r>
+      <w:proofErr w:type="spellStart"/>
+      <w:r>
+        <w:rPr>
+          <w:b/>
+          <w:color w:val="2499D5"/>
+          <w:sz w:val="24"/>
+        </w:rPr>
+        <w:t>project_name</w:t>
+      </w:r>
+      <w:proofErr w:type="spellEnd"/>
+      <w:r>
+        <w:rPr>
+          <w:b/>
+          <w:color w:val="2499D5"/>
+          <w:sz w:val="24"/>
+        </w:rPr>
+        <w:t>}}, {{</w:t>
       </w:r>
       <w:r>
         <w:rPr>
@@ -1200,7 +1449,23 @@
           <w:rFonts w:cs="Arial"/>
           <w:szCs w:val="20"/>
         </w:rPr>
-        <w:t xml:space="preserve">Reco-Air Units are configured to suit the particular application </w:t>
+        <w:t xml:space="preserve">Reco-Air Units are configured to suit the </w:t>
+      </w:r>
+      <w:proofErr w:type="gramStart"/>
+      <w:r>
+        <w:rPr>
+          <w:rFonts w:cs="Arial"/>
+          <w:szCs w:val="20"/>
+        </w:rPr>
+        <w:t>particular application</w:t>
+      </w:r>
+      <w:proofErr w:type="gramEnd"/>
+      <w:r>
+        <w:rPr>
+          <w:rFonts w:cs="Arial"/>
+          <w:szCs w:val="20"/>
+        </w:rPr>
+        <w:t xml:space="preserve"> </w:t>
       </w:r>
       <w:r>
         <w:rPr>
@@ -1214,8 +1479,25 @@
           <w:rFonts w:cs="Arial"/>
           <w:szCs w:val="20"/>
         </w:rPr>
-        <w:t xml:space="preserve"> ceiling suspended, floor mounted or roof mounted. Unit construction utilises 30-40mm Satin Anodised Aluminium </w:t>
-      </w:r>
+        <w:t xml:space="preserve"> ceiling suspended, floor </w:t>
+      </w:r>
+      <w:proofErr w:type="gramStart"/>
+      <w:r>
+        <w:rPr>
+          <w:rFonts w:cs="Arial"/>
+          <w:szCs w:val="20"/>
+        </w:rPr>
+        <w:t>mounted</w:t>
+      </w:r>
+      <w:proofErr w:type="gramEnd"/>
+      <w:r>
+        <w:rPr>
+          <w:rFonts w:cs="Arial"/>
+          <w:szCs w:val="20"/>
+        </w:rPr>
+        <w:t xml:space="preserve"> or roof mounted. Unit construction utilises 30-40mm Satin Anodised Aluminium </w:t>
+      </w:r>
+      <w:proofErr w:type="spellStart"/>
       <w:r>
         <w:rPr>
           <w:rFonts w:cs="Arial"/>
@@ -1223,6 +1505,7 @@
         </w:rPr>
         <w:t>Pentapost</w:t>
       </w:r>
+      <w:proofErr w:type="spellEnd"/>
       <w:r>
         <w:rPr>
           <w:rFonts w:cs="Arial"/>
@@ -1307,8 +1590,17 @@
           <w:rFonts w:cs="Arial"/>
           <w:szCs w:val="20"/>
         </w:rPr>
-        <w:t>(or equivalent) filter media:-</w:t>
-      </w:r>
+        <w:t xml:space="preserve">(or equivalent) filter </w:t>
+      </w:r>
+      <w:proofErr w:type="gramStart"/>
+      <w:r>
+        <w:rPr>
+          <w:rFonts w:cs="Arial"/>
+          <w:szCs w:val="20"/>
+        </w:rPr>
+        <w:t>media:-</w:t>
+      </w:r>
+      <w:proofErr w:type="gramEnd"/>
     </w:p>
     <w:p>
       <w:pPr>
@@ -1481,8 +1773,17 @@
           <w:rFonts w:cs="Arial"/>
           <w:szCs w:val="20"/>
         </w:rPr>
-        <w:t>As a minimum requirement, each Reco-Air Unit incorporates the following fan assembly:-</w:t>
-      </w:r>
+        <w:t xml:space="preserve">As a minimum requirement, each Reco-Air Unit incorporates the following fan </w:t>
+      </w:r>
+      <w:proofErr w:type="gramStart"/>
+      <w:r>
+        <w:rPr>
+          <w:rFonts w:cs="Arial"/>
+          <w:szCs w:val="20"/>
+        </w:rPr>
+        <w:t>assembly:-</w:t>
+      </w:r>
+      <w:proofErr w:type="gramEnd"/>
     </w:p>
     <w:p>
       <w:pPr>
@@ -1797,7 +2098,23 @@
           <w:rFonts w:cs="Arial"/>
           <w:szCs w:val="20"/>
         </w:rPr>
-        <w:t xml:space="preserve">The registered filter pressure drop across any of the primary </w:t>
+        <w:t xml:space="preserve">The registered filter pressure </w:t>
+      </w:r>
+      <w:proofErr w:type="gramStart"/>
+      <w:r>
+        <w:rPr>
+          <w:rFonts w:cs="Arial"/>
+          <w:szCs w:val="20"/>
+        </w:rPr>
+        <w:t>drop</w:t>
+      </w:r>
+      <w:proofErr w:type="gramEnd"/>
+      <w:r>
+        <w:rPr>
+          <w:rFonts w:cs="Arial"/>
+          <w:szCs w:val="20"/>
+        </w:rPr>
+        <w:t xml:space="preserve"> across any of the primary </w:t>
       </w:r>
       <w:r>
         <w:rPr>
@@ -2355,7 +2672,37 @@
           <w:rFonts w:cs="Arial"/>
           <w:szCs w:val="20"/>
         </w:rPr>
-        <w:t>{% for area in level.areas %}  {% if area.recoair_units %}</w:t>
+        <w:t>{%</w:t>
+      </w:r>
+      <w:r>
+        <w:rPr>
+          <w:rFonts w:cs="Arial"/>
+          <w:szCs w:val="20"/>
+        </w:rPr>
+        <w:t xml:space="preserve"> for schedule in </w:t>
+      </w:r>
+      <w:proofErr w:type="spellStart"/>
+      <w:r>
+        <w:rPr>
+          <w:rFonts w:cs="Arial"/>
+          <w:szCs w:val="20"/>
+        </w:rPr>
+        <w:t>recoair_pricing_schedules</w:t>
+      </w:r>
+      <w:proofErr w:type="spellEnd"/>
+      <w:r>
+        <w:rPr>
+          <w:rFonts w:cs="Arial"/>
+          <w:szCs w:val="20"/>
+        </w:rPr>
+        <w:t xml:space="preserve"> </w:t>
+      </w:r>
+      <w:r>
+        <w:rPr>
+          <w:rFonts w:cs="Arial"/>
+          <w:szCs w:val="20"/>
+        </w:rPr>
+        <w:t>%}</w:t>
       </w:r>
     </w:p>
     <w:p>
@@ -2375,7 +2722,32 @@
           <w:b/>
           <w:szCs w:val="20"/>
         </w:rPr>
-        <w:t>{{area.level_area_name | upper}}</w:t>
+        <w:t>{{</w:t>
+      </w:r>
+      <w:proofErr w:type="spellStart"/>
+      <w:proofErr w:type="gramStart"/>
+      <w:r>
+        <w:rPr>
+          <w:b/>
+          <w:szCs w:val="20"/>
+        </w:rPr>
+        <w:t>schedule.level</w:t>
+      </w:r>
+      <w:proofErr w:type="gramEnd"/>
+      <w:r>
+        <w:rPr>
+          <w:b/>
+          <w:szCs w:val="20"/>
+        </w:rPr>
+        <w:t>_area_combined</w:t>
+      </w:r>
+      <w:proofErr w:type="spellEnd"/>
+      <w:r>
+        <w:rPr>
+          <w:b/>
+          <w:szCs w:val="20"/>
+        </w:rPr>
+        <w:t xml:space="preserve"> | upper}}</w:t>
       </w:r>
     </w:p>
     <w:tbl>
@@ -3254,7 +3626,51 @@
                 <w:szCs w:val="18"/>
                 <w:lang w:eastAsia="en-GB"/>
               </w:rPr>
-              <w:t>{%tr for unit in area.recoair_units%}</w:t>
+              <w:t xml:space="preserve">{%tr for unit in </w:t>
+            </w:r>
+            <w:proofErr w:type="spellStart"/>
+            <w:proofErr w:type="gramStart"/>
+            <w:r>
+              <w:rPr>
+                <w:rFonts w:eastAsia="Times New Roman" w:cs="Arial"/>
+                <w:color w:val="000000"/>
+                <w:sz w:val="18"/>
+                <w:szCs w:val="18"/>
+                <w:lang w:eastAsia="en-GB"/>
+              </w:rPr>
+              <w:t>schedule</w:t>
+            </w:r>
+            <w:r>
+              <w:rPr>
+                <w:rFonts w:eastAsia="Times New Roman" w:cs="Arial"/>
+                <w:color w:val="000000"/>
+                <w:sz w:val="18"/>
+                <w:szCs w:val="18"/>
+                <w:lang w:eastAsia="en-GB"/>
+              </w:rPr>
+              <w:t>.units</w:t>
+            </w:r>
+            <w:proofErr w:type="spellEnd"/>
+            <w:proofErr w:type="gramEnd"/>
+            <w:r>
+              <w:rPr>
+                <w:rFonts w:eastAsia="Times New Roman" w:cs="Arial"/>
+                <w:color w:val="000000"/>
+                <w:sz w:val="18"/>
+                <w:szCs w:val="18"/>
+                <w:lang w:eastAsia="en-GB"/>
+              </w:rPr>
+              <w:t xml:space="preserve"> </w:t>
+            </w:r>
+            <w:r>
+              <w:rPr>
+                <w:rFonts w:eastAsia="Times New Roman" w:cs="Arial"/>
+                <w:color w:val="000000"/>
+                <w:sz w:val="18"/>
+                <w:szCs w:val="18"/>
+                <w:lang w:eastAsia="en-GB"/>
+              </w:rPr>
+              <w:t>%}</w:t>
             </w:r>
           </w:p>
         </w:tc>
@@ -3539,7 +3955,39 @@
                 <w:szCs w:val="18"/>
                 <w:lang w:eastAsia="en-GB"/>
               </w:rPr>
-              <w:t>{{unit.item_reference}}</w:t>
+              <w:t>{{</w:t>
+            </w:r>
+            <w:proofErr w:type="spellStart"/>
+            <w:r>
+              <w:rPr>
+                <w:rFonts w:eastAsia="Times New Roman" w:cs="Arial"/>
+                <w:color w:val="000000"/>
+                <w:sz w:val="18"/>
+                <w:szCs w:val="18"/>
+                <w:lang w:eastAsia="en-GB"/>
+              </w:rPr>
+              <w:t>unit.reference</w:t>
+            </w:r>
+            <w:r>
+              <w:rPr>
+                <w:rFonts w:eastAsia="Times New Roman" w:cs="Arial"/>
+                <w:color w:val="000000"/>
+                <w:sz w:val="18"/>
+                <w:szCs w:val="18"/>
+                <w:lang w:eastAsia="en-GB"/>
+              </w:rPr>
+              <w:t>_number</w:t>
+            </w:r>
+            <w:proofErr w:type="spellEnd"/>
+            <w:r>
+              <w:rPr>
+                <w:rFonts w:eastAsia="Times New Roman" w:cs="Arial"/>
+                <w:color w:val="000000"/>
+                <w:sz w:val="18"/>
+                <w:szCs w:val="18"/>
+                <w:lang w:eastAsia="en-GB"/>
+              </w:rPr>
+              <w:t>}}</w:t>
             </w:r>
           </w:p>
         </w:tc>
@@ -3576,7 +4024,31 @@
                 <w:szCs w:val="18"/>
                 <w:lang w:eastAsia="en-GB"/>
               </w:rPr>
-              <w:t>{{unit.model}}</w:t>
+              <w:t>{{</w:t>
+            </w:r>
+            <w:proofErr w:type="spellStart"/>
+            <w:proofErr w:type="gramStart"/>
+            <w:r>
+              <w:rPr>
+                <w:rFonts w:eastAsia="Times New Roman" w:cs="Arial"/>
+                <w:color w:val="000000"/>
+                <w:sz w:val="18"/>
+                <w:szCs w:val="18"/>
+                <w:lang w:eastAsia="en-GB"/>
+              </w:rPr>
+              <w:t>unit.model</w:t>
+            </w:r>
+            <w:proofErr w:type="spellEnd"/>
+            <w:proofErr w:type="gramEnd"/>
+            <w:r>
+              <w:rPr>
+                <w:rFonts w:eastAsia="Times New Roman" w:cs="Arial"/>
+                <w:color w:val="000000"/>
+                <w:sz w:val="18"/>
+                <w:szCs w:val="18"/>
+                <w:lang w:eastAsia="en-GB"/>
+              </w:rPr>
+              <w:t>}}</w:t>
             </w:r>
           </w:p>
         </w:tc>
@@ -3623,17 +4095,41 @@
                 <w:szCs w:val="18"/>
                 <w:lang w:eastAsia="en-GB"/>
               </w:rPr>
-              <w:t>{unit</w:t>
-            </w:r>
-            <w:r>
-              <w:rPr>
-                <w:rFonts w:eastAsia="Times New Roman" w:cs="Arial"/>
-                <w:color w:val="000000"/>
-                <w:sz w:val="18"/>
-                <w:szCs w:val="18"/>
-                <w:lang w:eastAsia="en-GB"/>
-              </w:rPr>
-              <w:t>.length}}</w:t>
+              <w:t>{</w:t>
+            </w:r>
+            <w:proofErr w:type="spellStart"/>
+            <w:proofErr w:type="gramStart"/>
+            <w:r>
+              <w:rPr>
+                <w:rFonts w:eastAsia="Times New Roman" w:cs="Arial"/>
+                <w:color w:val="000000"/>
+                <w:sz w:val="18"/>
+                <w:szCs w:val="18"/>
+                <w:lang w:eastAsia="en-GB"/>
+              </w:rPr>
+              <w:t>unit</w:t>
+            </w:r>
+            <w:r>
+              <w:rPr>
+                <w:rFonts w:eastAsia="Times New Roman" w:cs="Arial"/>
+                <w:color w:val="000000"/>
+                <w:sz w:val="18"/>
+                <w:szCs w:val="18"/>
+                <w:lang w:eastAsia="en-GB"/>
+              </w:rPr>
+              <w:t>.length</w:t>
+            </w:r>
+            <w:proofErr w:type="spellEnd"/>
+            <w:proofErr w:type="gramEnd"/>
+            <w:r>
+              <w:rPr>
+                <w:rFonts w:eastAsia="Times New Roman" w:cs="Arial"/>
+                <w:color w:val="000000"/>
+                <w:sz w:val="18"/>
+                <w:szCs w:val="18"/>
+                <w:lang w:eastAsia="en-GB"/>
+              </w:rPr>
+              <w:t>}}</w:t>
             </w:r>
           </w:p>
         </w:tc>
@@ -3672,6 +4168,8 @@
               </w:rPr>
               <w:t>{{</w:t>
             </w:r>
+            <w:proofErr w:type="spellStart"/>
+            <w:proofErr w:type="gramStart"/>
             <w:r>
               <w:rPr>
                 <w:rFonts w:eastAsia="Times New Roman" w:cs="Arial"/>
@@ -3690,7 +4188,19 @@
                 <w:szCs w:val="18"/>
                 <w:lang w:eastAsia="en-GB"/>
               </w:rPr>
-              <w:t>.width}}</w:t>
+              <w:t>.width</w:t>
+            </w:r>
+            <w:proofErr w:type="spellEnd"/>
+            <w:proofErr w:type="gramEnd"/>
+            <w:r>
+              <w:rPr>
+                <w:rFonts w:eastAsia="Times New Roman" w:cs="Arial"/>
+                <w:color w:val="000000"/>
+                <w:sz w:val="18"/>
+                <w:szCs w:val="18"/>
+                <w:lang w:eastAsia="en-GB"/>
+              </w:rPr>
+              <w:t>}}</w:t>
             </w:r>
           </w:p>
         </w:tc>
@@ -3729,6 +4239,8 @@
               </w:rPr>
               <w:t>{{</w:t>
             </w:r>
+            <w:proofErr w:type="spellStart"/>
+            <w:proofErr w:type="gramStart"/>
             <w:r>
               <w:rPr>
                 <w:rFonts w:eastAsia="Times New Roman" w:cs="Arial"/>
@@ -3747,7 +4259,19 @@
                 <w:szCs w:val="18"/>
                 <w:lang w:eastAsia="en-GB"/>
               </w:rPr>
-              <w:t>.height}}</w:t>
+              <w:t>.height</w:t>
+            </w:r>
+            <w:proofErr w:type="spellEnd"/>
+            <w:proofErr w:type="gramEnd"/>
+            <w:r>
+              <w:rPr>
+                <w:rFonts w:eastAsia="Times New Roman" w:cs="Arial"/>
+                <w:color w:val="000000"/>
+                <w:sz w:val="18"/>
+                <w:szCs w:val="18"/>
+                <w:lang w:eastAsia="en-GB"/>
+              </w:rPr>
+              <w:t>}}</w:t>
             </w:r>
           </w:p>
         </w:tc>
@@ -3784,7 +4308,41 @@
                 <w:szCs w:val="18"/>
                 <w:lang w:eastAsia="en-GB"/>
               </w:rPr>
-              <w:t>{{unit.extract_volume}}</w:t>
+              <w:t>{{</w:t>
+            </w:r>
+            <w:proofErr w:type="spellStart"/>
+            <w:proofErr w:type="gramStart"/>
+            <w:r>
+              <w:rPr>
+                <w:rFonts w:eastAsia="Times New Roman" w:cs="Arial"/>
+                <w:color w:val="000000"/>
+                <w:sz w:val="18"/>
+                <w:szCs w:val="18"/>
+                <w:lang w:eastAsia="en-GB"/>
+              </w:rPr>
+              <w:t>unit.extract</w:t>
+            </w:r>
+            <w:proofErr w:type="gramEnd"/>
+            <w:r>
+              <w:rPr>
+                <w:rFonts w:eastAsia="Times New Roman" w:cs="Arial"/>
+                <w:color w:val="000000"/>
+                <w:sz w:val="18"/>
+                <w:szCs w:val="18"/>
+                <w:lang w:eastAsia="en-GB"/>
+              </w:rPr>
+              <w:t>_volume</w:t>
+            </w:r>
+            <w:proofErr w:type="spellEnd"/>
+            <w:r>
+              <w:rPr>
+                <w:rFonts w:eastAsia="Times New Roman" w:cs="Arial"/>
+                <w:color w:val="000000"/>
+                <w:sz w:val="18"/>
+                <w:szCs w:val="18"/>
+                <w:lang w:eastAsia="en-GB"/>
+              </w:rPr>
+              <w:t>}}</w:t>
             </w:r>
           </w:p>
         </w:tc>
@@ -3823,6 +4381,8 @@
               </w:rPr>
               <w:t>{{</w:t>
             </w:r>
+            <w:proofErr w:type="spellStart"/>
+            <w:proofErr w:type="gramStart"/>
             <w:r>
               <w:rPr>
                 <w:rFonts w:eastAsia="Times New Roman" w:cs="Arial"/>
@@ -3841,7 +4401,29 @@
                 <w:szCs w:val="18"/>
                 <w:lang w:eastAsia="en-GB"/>
               </w:rPr>
-              <w:t>.p_drop}}</w:t>
+              <w:t>.p</w:t>
+            </w:r>
+            <w:proofErr w:type="gramEnd"/>
+            <w:r>
+              <w:rPr>
+                <w:rFonts w:eastAsia="Times New Roman" w:cs="Arial"/>
+                <w:color w:val="000000"/>
+                <w:sz w:val="18"/>
+                <w:szCs w:val="18"/>
+                <w:lang w:eastAsia="en-GB"/>
+              </w:rPr>
+              <w:t>_drop</w:t>
+            </w:r>
+            <w:proofErr w:type="spellEnd"/>
+            <w:r>
+              <w:rPr>
+                <w:rFonts w:eastAsia="Times New Roman" w:cs="Arial"/>
+                <w:color w:val="000000"/>
+                <w:sz w:val="18"/>
+                <w:szCs w:val="18"/>
+                <w:lang w:eastAsia="en-GB"/>
+              </w:rPr>
+              <w:t>}}</w:t>
             </w:r>
           </w:p>
         </w:tc>
@@ -3880,6 +4462,8 @@
               </w:rPr>
               <w:t>{{</w:t>
             </w:r>
+            <w:proofErr w:type="spellStart"/>
+            <w:proofErr w:type="gramStart"/>
             <w:r>
               <w:rPr>
                 <w:rFonts w:eastAsia="Times New Roman" w:cs="Arial"/>
@@ -3898,7 +4482,19 @@
                 <w:szCs w:val="18"/>
                 <w:lang w:eastAsia="en-GB"/>
               </w:rPr>
-              <w:t>.motor}}</w:t>
+              <w:t>.motor</w:t>
+            </w:r>
+            <w:proofErr w:type="spellEnd"/>
+            <w:proofErr w:type="gramEnd"/>
+            <w:r>
+              <w:rPr>
+                <w:rFonts w:eastAsia="Times New Roman" w:cs="Arial"/>
+                <w:color w:val="000000"/>
+                <w:sz w:val="18"/>
+                <w:szCs w:val="18"/>
+                <w:lang w:eastAsia="en-GB"/>
+              </w:rPr>
+              <w:t>}}</w:t>
             </w:r>
           </w:p>
         </w:tc>
@@ -3937,6 +4533,8 @@
               </w:rPr>
               <w:t>{{</w:t>
             </w:r>
+            <w:proofErr w:type="spellStart"/>
+            <w:proofErr w:type="gramStart"/>
             <w:r>
               <w:rPr>
                 <w:rFonts w:eastAsia="Times New Roman" w:cs="Arial"/>
@@ -3955,7 +4553,19 @@
                 <w:szCs w:val="18"/>
                 <w:lang w:eastAsia="en-GB"/>
               </w:rPr>
-              <w:t>.weight}}</w:t>
+              <w:t>.weight</w:t>
+            </w:r>
+            <w:proofErr w:type="spellEnd"/>
+            <w:proofErr w:type="gramEnd"/>
+            <w:r>
+              <w:rPr>
+                <w:rFonts w:eastAsia="Times New Roman" w:cs="Arial"/>
+                <w:color w:val="000000"/>
+                <w:sz w:val="18"/>
+                <w:szCs w:val="18"/>
+                <w:lang w:eastAsia="en-GB"/>
+              </w:rPr>
+              <w:t>}}</w:t>
             </w:r>
           </w:p>
         </w:tc>
@@ -3994,6 +4604,8 @@
               </w:rPr>
               <w:t>{{</w:t>
             </w:r>
+            <w:proofErr w:type="spellStart"/>
+            <w:proofErr w:type="gramStart"/>
             <w:r>
               <w:rPr>
                 <w:rFonts w:eastAsia="Times New Roman" w:cs="Arial"/>
@@ -4012,7 +4624,19 @@
                 <w:szCs w:val="18"/>
                 <w:lang w:eastAsia="en-GB"/>
               </w:rPr>
-              <w:t>location}}</w:t>
+              <w:t>location</w:t>
+            </w:r>
+            <w:proofErr w:type="spellEnd"/>
+            <w:proofErr w:type="gramEnd"/>
+            <w:r>
+              <w:rPr>
+                <w:rFonts w:eastAsia="Times New Roman" w:cs="Arial"/>
+                <w:color w:val="000000"/>
+                <w:sz w:val="18"/>
+                <w:szCs w:val="18"/>
+                <w:lang w:eastAsia="en-GB"/>
+              </w:rPr>
+              <w:t>}}</w:t>
             </w:r>
           </w:p>
         </w:tc>
@@ -4054,7 +4678,29 @@
                 <w:szCs w:val="18"/>
                 <w:lang w:eastAsia="en-GB"/>
               </w:rPr>
-              <w:t>{%tr endfor%}</w:t>
+              <w:t xml:space="preserve">{%tr </w:t>
+            </w:r>
+            <w:proofErr w:type="spellStart"/>
+            <w:r>
+              <w:rPr>
+                <w:rFonts w:eastAsia="Times New Roman" w:cs="Arial"/>
+                <w:color w:val="000000"/>
+                <w:sz w:val="18"/>
+                <w:szCs w:val="18"/>
+                <w:lang w:eastAsia="en-GB"/>
+              </w:rPr>
+              <w:t>endfor</w:t>
+            </w:r>
+            <w:proofErr w:type="spellEnd"/>
+            <w:r>
+              <w:rPr>
+                <w:rFonts w:eastAsia="Times New Roman" w:cs="Arial"/>
+                <w:color w:val="000000"/>
+                <w:sz w:val="18"/>
+                <w:szCs w:val="18"/>
+                <w:lang w:eastAsia="en-GB"/>
+              </w:rPr>
+              <w:t>%}</w:t>
             </w:r>
           </w:p>
         </w:tc>
@@ -4320,27 +4966,23 @@
           <w:rFonts w:cs="Arial"/>
           <w:szCs w:val="20"/>
         </w:rPr>
-        <w:t>{% endif %}</w:t>
-      </w:r>
-    </w:p>
-    <w:p>
-      <w:pPr>
-        <w:tabs>
-          <w:tab w:val="left" w:pos="1440"/>
-          <w:tab w:val="right" w:pos="8730"/>
-        </w:tabs>
-        <w:spacing w:after="0" w:line="276" w:lineRule="auto"/>
-        <w:rPr>
-          <w:rFonts w:cs="Arial"/>
-          <w:szCs w:val="20"/>
-        </w:rPr>
-      </w:pPr>
-      <w:r>
-        <w:rPr>
-          <w:rFonts w:cs="Arial"/>
-          <w:szCs w:val="20"/>
-        </w:rPr>
-        <w:t>{% endfor %}</w:t>
+        <w:t xml:space="preserve">{% </w:t>
+      </w:r>
+      <w:proofErr w:type="spellStart"/>
+      <w:r>
+        <w:rPr>
+          <w:rFonts w:cs="Arial"/>
+          <w:szCs w:val="20"/>
+        </w:rPr>
+        <w:t>endfor</w:t>
+      </w:r>
+      <w:proofErr w:type="spellEnd"/>
+      <w:r>
+        <w:rPr>
+          <w:rFonts w:cs="Arial"/>
+          <w:szCs w:val="20"/>
+        </w:rPr>
+        <w:t xml:space="preserve"> %}</w:t>
       </w:r>
     </w:p>
     <w:p>
@@ -4433,7 +5075,25 @@
           <w:sz w:val="12"/>
           <w:szCs w:val="12"/>
         </w:rPr>
-        <w:t>{%for schedule in recoair_pricing_schedules %}</w:t>
+        <w:t xml:space="preserve">{%for schedule in </w:t>
+      </w:r>
+      <w:proofErr w:type="spellStart"/>
+      <w:r>
+        <w:rPr>
+          <w:rFonts w:cs="Arial"/>
+          <w:sz w:val="12"/>
+          <w:szCs w:val="12"/>
+        </w:rPr>
+        <w:t>recoair_pricing_schedules</w:t>
+      </w:r>
+      <w:proofErr w:type="spellEnd"/>
+      <w:r>
+        <w:rPr>
+          <w:rFonts w:cs="Arial"/>
+          <w:sz w:val="12"/>
+          <w:szCs w:val="12"/>
+        </w:rPr>
+        <w:t xml:space="preserve"> %}</w:t>
       </w:r>
     </w:p>
     <w:p>
@@ -4453,8 +5113,30 @@
           <w:bCs/>
           <w:szCs w:val="20"/>
         </w:rPr>
-        <w:t>{{schedule.level_area_combined</w:t>
-      </w:r>
+        <w:t>{{</w:t>
+      </w:r>
+      <w:proofErr w:type="spellStart"/>
+      <w:proofErr w:type="gramStart"/>
+      <w:r>
+        <w:rPr>
+          <w:rFonts w:cs="Arial"/>
+          <w:b/>
+          <w:bCs/>
+          <w:szCs w:val="20"/>
+        </w:rPr>
+        <w:t>schedule.level</w:t>
+      </w:r>
+      <w:proofErr w:type="gramEnd"/>
+      <w:r>
+        <w:rPr>
+          <w:rFonts w:cs="Arial"/>
+          <w:b/>
+          <w:bCs/>
+          <w:szCs w:val="20"/>
+        </w:rPr>
+        <w:t>_area_combined</w:t>
+      </w:r>
+      <w:proofErr w:type="spellEnd"/>
       <w:r>
         <w:rPr>
           <w:rFonts w:cs="Arial"/>
@@ -4731,7 +5413,41 @@
                 <w:szCs w:val="18"/>
                 <w:lang w:eastAsia="en-GB"/>
               </w:rPr>
-              <w:t>{%tr for item in schedule.recoair_items%}</w:t>
+              <w:t xml:space="preserve">{%tr for item in </w:t>
+            </w:r>
+            <w:proofErr w:type="spellStart"/>
+            <w:proofErr w:type="gramStart"/>
+            <w:r>
+              <w:rPr>
+                <w:rFonts w:eastAsia="Times New Roman" w:cs="Arial"/>
+                <w:color w:val="000000"/>
+                <w:sz w:val="18"/>
+                <w:szCs w:val="18"/>
+                <w:lang w:eastAsia="en-GB"/>
+              </w:rPr>
+              <w:t>schedule.recoair</w:t>
+            </w:r>
+            <w:proofErr w:type="gramEnd"/>
+            <w:r>
+              <w:rPr>
+                <w:rFonts w:eastAsia="Times New Roman" w:cs="Arial"/>
+                <w:color w:val="000000"/>
+                <w:sz w:val="18"/>
+                <w:szCs w:val="18"/>
+                <w:lang w:eastAsia="en-GB"/>
+              </w:rPr>
+              <w:t>_items</w:t>
+            </w:r>
+            <w:proofErr w:type="spellEnd"/>
+            <w:r>
+              <w:rPr>
+                <w:rFonts w:eastAsia="Times New Roman" w:cs="Arial"/>
+                <w:color w:val="000000"/>
+                <w:sz w:val="18"/>
+                <w:szCs w:val="18"/>
+                <w:lang w:eastAsia="en-GB"/>
+              </w:rPr>
+              <w:t>%}</w:t>
             </w:r>
           </w:p>
         </w:tc>
@@ -4854,18 +5570,41 @@
                 <w:szCs w:val="18"/>
                 <w:lang w:eastAsia="en-GB"/>
               </w:rPr>
-              <w:t>{{item.referenc</w:t>
-            </w:r>
-            <w:r>
-              <w:rPr>
-                <w:rFonts w:eastAsia="Times New Roman" w:cs="Arial"/>
-                <w:color w:val="000000"/>
-                <w:sz w:val="18"/>
-                <w:szCs w:val="18"/>
-                <w:lang w:eastAsia="en-GB"/>
-              </w:rPr>
-              <w:lastRenderedPageBreak/>
-              <w:t>e_number}}</w:t>
+              <w:t>{{</w:t>
+            </w:r>
+            <w:proofErr w:type="spellStart"/>
+            <w:proofErr w:type="gramStart"/>
+            <w:r>
+              <w:rPr>
+                <w:rFonts w:eastAsia="Times New Roman" w:cs="Arial"/>
+                <w:color w:val="000000"/>
+                <w:sz w:val="18"/>
+                <w:szCs w:val="18"/>
+                <w:lang w:eastAsia="en-GB"/>
+              </w:rPr>
+              <w:t>item.reference</w:t>
+            </w:r>
+            <w:proofErr w:type="gramEnd"/>
+            <w:r>
+              <w:rPr>
+                <w:rFonts w:eastAsia="Times New Roman" w:cs="Arial"/>
+                <w:color w:val="000000"/>
+                <w:sz w:val="18"/>
+                <w:szCs w:val="18"/>
+                <w:lang w:eastAsia="en-GB"/>
+              </w:rPr>
+              <w:t>_number</w:t>
+            </w:r>
+            <w:proofErr w:type="spellEnd"/>
+            <w:r>
+              <w:rPr>
+                <w:rFonts w:eastAsia="Times New Roman" w:cs="Arial"/>
+                <w:color w:val="000000"/>
+                <w:sz w:val="18"/>
+                <w:szCs w:val="18"/>
+                <w:lang w:eastAsia="en-GB"/>
+              </w:rPr>
+              <w:t>}}</w:t>
             </w:r>
           </w:p>
         </w:tc>
@@ -4901,9 +5640,10 @@
                 <w:szCs w:val="18"/>
                 <w:lang w:eastAsia="en-GB"/>
               </w:rPr>
-              <w:lastRenderedPageBreak/>
               <w:t>{{</w:t>
             </w:r>
+            <w:proofErr w:type="spellStart"/>
+            <w:proofErr w:type="gramStart"/>
             <w:r>
               <w:rPr>
                 <w:rFonts w:eastAsia="Times New Roman" w:cs="Arial"/>
@@ -4922,7 +5662,19 @@
                 <w:szCs w:val="18"/>
                 <w:lang w:eastAsia="en-GB"/>
               </w:rPr>
-              <w:t>.model}}</w:t>
+              <w:t>.model</w:t>
+            </w:r>
+            <w:proofErr w:type="spellEnd"/>
+            <w:proofErr w:type="gramEnd"/>
+            <w:r>
+              <w:rPr>
+                <w:rFonts w:eastAsia="Times New Roman" w:cs="Arial"/>
+                <w:color w:val="000000"/>
+                <w:sz w:val="18"/>
+                <w:szCs w:val="18"/>
+                <w:lang w:eastAsia="en-GB"/>
+              </w:rPr>
+              <w:t>}}</w:t>
             </w:r>
             <w:r>
               <w:rPr>
@@ -4979,7 +5731,53 @@
                 <w:szCs w:val="18"/>
                 <w:lang w:eastAsia="en-GB"/>
               </w:rPr>
-              <w:t>{{format_currency(item.price)}}</w:t>
+              <w:t>{{</w:t>
+            </w:r>
+            <w:proofErr w:type="spellStart"/>
+            <w:r>
+              <w:rPr>
+                <w:rFonts w:eastAsia="Times New Roman" w:cs="Arial"/>
+                <w:color w:val="000000"/>
+                <w:sz w:val="18"/>
+                <w:szCs w:val="18"/>
+                <w:lang w:eastAsia="en-GB"/>
+              </w:rPr>
+              <w:t>format_currency</w:t>
+            </w:r>
+            <w:proofErr w:type="spellEnd"/>
+            <w:r>
+              <w:rPr>
+                <w:rFonts w:eastAsia="Times New Roman" w:cs="Arial"/>
+                <w:color w:val="000000"/>
+                <w:sz w:val="18"/>
+                <w:szCs w:val="18"/>
+                <w:lang w:eastAsia="en-GB"/>
+              </w:rPr>
+              <w:t>(</w:t>
+            </w:r>
+            <w:proofErr w:type="spellStart"/>
+            <w:proofErr w:type="gramStart"/>
+            <w:r>
+              <w:rPr>
+                <w:rFonts w:eastAsia="Times New Roman" w:cs="Arial"/>
+                <w:color w:val="000000"/>
+                <w:sz w:val="18"/>
+                <w:szCs w:val="18"/>
+                <w:lang w:eastAsia="en-GB"/>
+              </w:rPr>
+              <w:t>item.price</w:t>
+            </w:r>
+            <w:proofErr w:type="spellEnd"/>
+            <w:proofErr w:type="gramEnd"/>
+            <w:r>
+              <w:rPr>
+                <w:rFonts w:eastAsia="Times New Roman" w:cs="Arial"/>
+                <w:color w:val="000000"/>
+                <w:sz w:val="18"/>
+                <w:szCs w:val="18"/>
+                <w:lang w:eastAsia="en-GB"/>
+              </w:rPr>
+              <w:t>)}}</w:t>
             </w:r>
           </w:p>
         </w:tc>
@@ -5047,7 +5845,29 @@
                 <w:szCs w:val="18"/>
                 <w:lang w:eastAsia="en-GB"/>
               </w:rPr>
-              <w:t>{%tr endfor%}</w:t>
+              <w:t xml:space="preserve">{%tr </w:t>
+            </w:r>
+            <w:proofErr w:type="spellStart"/>
+            <w:r>
+              <w:rPr>
+                <w:rFonts w:eastAsia="Times New Roman" w:cs="Arial"/>
+                <w:color w:val="000000"/>
+                <w:sz w:val="18"/>
+                <w:szCs w:val="18"/>
+                <w:lang w:eastAsia="en-GB"/>
+              </w:rPr>
+              <w:t>endfor</w:t>
+            </w:r>
+            <w:proofErr w:type="spellEnd"/>
+            <w:r>
+              <w:rPr>
+                <w:rFonts w:eastAsia="Times New Roman" w:cs="Arial"/>
+                <w:color w:val="000000"/>
+                <w:sz w:val="18"/>
+                <w:szCs w:val="18"/>
+                <w:lang w:eastAsia="en-GB"/>
+              </w:rPr>
+              <w:t>%}</w:t>
             </w:r>
           </w:p>
         </w:tc>
@@ -5231,7 +6051,63 @@
                 <w:szCs w:val="18"/>
                 <w:lang w:eastAsia="en-GB"/>
               </w:rPr>
-              <w:t>{{format_currency(schedule.delivery_installation_price)}}</w:t>
+              <w:t>{{</w:t>
+            </w:r>
+            <w:proofErr w:type="spellStart"/>
+            <w:r>
+              <w:rPr>
+                <w:rFonts w:eastAsia="Times New Roman" w:cs="Arial"/>
+                <w:color w:val="000000"/>
+                <w:sz w:val="18"/>
+                <w:szCs w:val="18"/>
+                <w:lang w:eastAsia="en-GB"/>
+              </w:rPr>
+              <w:t>format_currency</w:t>
+            </w:r>
+            <w:proofErr w:type="spellEnd"/>
+            <w:r>
+              <w:rPr>
+                <w:rFonts w:eastAsia="Times New Roman" w:cs="Arial"/>
+                <w:color w:val="000000"/>
+                <w:sz w:val="18"/>
+                <w:szCs w:val="18"/>
+                <w:lang w:eastAsia="en-GB"/>
+              </w:rPr>
+              <w:t>(</w:t>
+            </w:r>
+            <w:proofErr w:type="spellStart"/>
+            <w:proofErr w:type="gramStart"/>
+            <w:r>
+              <w:rPr>
+                <w:rFonts w:eastAsia="Times New Roman" w:cs="Arial"/>
+                <w:color w:val="000000"/>
+                <w:sz w:val="18"/>
+                <w:szCs w:val="18"/>
+                <w:lang w:eastAsia="en-GB"/>
+              </w:rPr>
+              <w:t>schedule.delivery</w:t>
+            </w:r>
+            <w:proofErr w:type="gramEnd"/>
+            <w:r>
+              <w:rPr>
+                <w:rFonts w:eastAsia="Times New Roman" w:cs="Arial"/>
+                <w:color w:val="000000"/>
+                <w:sz w:val="18"/>
+                <w:szCs w:val="18"/>
+                <w:lang w:eastAsia="en-GB"/>
+              </w:rPr>
+              <w:t>_installation_price</w:t>
+            </w:r>
+            <w:proofErr w:type="spellEnd"/>
+            <w:r>
+              <w:rPr>
+                <w:rFonts w:eastAsia="Times New Roman" w:cs="Arial"/>
+                <w:color w:val="000000"/>
+                <w:sz w:val="18"/>
+                <w:szCs w:val="18"/>
+                <w:lang w:eastAsia="en-GB"/>
+              </w:rPr>
+              <w:t>)}}</w:t>
             </w:r>
           </w:p>
         </w:tc>
@@ -5362,7 +6238,63 @@
                 <w:szCs w:val="18"/>
                 <w:lang w:eastAsia="en-GB"/>
               </w:rPr>
-              <w:t>{{format_currency(schedule.commissioning_price)}}</w:t>
+              <w:t>{{</w:t>
+            </w:r>
+            <w:proofErr w:type="spellStart"/>
+            <w:r>
+              <w:rPr>
+                <w:rFonts w:eastAsia="Times New Roman" w:cs="Arial"/>
+                <w:color w:val="000000"/>
+                <w:sz w:val="18"/>
+                <w:szCs w:val="18"/>
+                <w:lang w:eastAsia="en-GB"/>
+              </w:rPr>
+              <w:t>format_currency</w:t>
+            </w:r>
+            <w:proofErr w:type="spellEnd"/>
+            <w:r>
+              <w:rPr>
+                <w:rFonts w:eastAsia="Times New Roman" w:cs="Arial"/>
+                <w:color w:val="000000"/>
+                <w:sz w:val="18"/>
+                <w:szCs w:val="18"/>
+                <w:lang w:eastAsia="en-GB"/>
+              </w:rPr>
+              <w:t>(</w:t>
+            </w:r>
+            <w:proofErr w:type="spellStart"/>
+            <w:proofErr w:type="gramStart"/>
+            <w:r>
+              <w:rPr>
+                <w:rFonts w:eastAsia="Times New Roman" w:cs="Arial"/>
+                <w:color w:val="000000"/>
+                <w:sz w:val="18"/>
+                <w:szCs w:val="18"/>
+                <w:lang w:eastAsia="en-GB"/>
+              </w:rPr>
+              <w:t>schedule.commissioning</w:t>
+            </w:r>
+            <w:proofErr w:type="gramEnd"/>
+            <w:r>
+              <w:rPr>
+                <w:rFonts w:eastAsia="Times New Roman" w:cs="Arial"/>
+                <w:color w:val="000000"/>
+                <w:sz w:val="18"/>
+                <w:szCs w:val="18"/>
+                <w:lang w:eastAsia="en-GB"/>
+              </w:rPr>
+              <w:t>_price</w:t>
+            </w:r>
+            <w:proofErr w:type="spellEnd"/>
+            <w:r>
+              <w:rPr>
+                <w:rFonts w:eastAsia="Times New Roman" w:cs="Arial"/>
+                <w:color w:val="000000"/>
+                <w:sz w:val="18"/>
+                <w:szCs w:val="18"/>
+                <w:lang w:eastAsia="en-GB"/>
+              </w:rPr>
+              <w:t>)}}</w:t>
             </w:r>
           </w:p>
         </w:tc>
@@ -5479,7 +6411,68 @@
                 <w:szCs w:val="20"/>
                 <w:lang w:eastAsia="en-GB"/>
               </w:rPr>
-              <w:t>{{format_currency(schedule.area_subtotal)}}</w:t>
+              <w:t>{{</w:t>
+            </w:r>
+            <w:proofErr w:type="spellStart"/>
+            <w:r>
+              <w:rPr>
+                <w:rFonts w:eastAsia="Times New Roman" w:cs="Arial"/>
+                <w:b/>
+                <w:bCs/>
+                <w:color w:val="000000"/>
+                <w:szCs w:val="20"/>
+                <w:lang w:eastAsia="en-GB"/>
+              </w:rPr>
+              <w:t>format_currency</w:t>
+            </w:r>
+            <w:proofErr w:type="spellEnd"/>
+            <w:r>
+              <w:rPr>
+                <w:rFonts w:eastAsia="Times New Roman" w:cs="Arial"/>
+                <w:b/>
+                <w:bCs/>
+                <w:color w:val="000000"/>
+                <w:szCs w:val="20"/>
+                <w:lang w:eastAsia="en-GB"/>
+              </w:rPr>
+              <w:t>(</w:t>
+            </w:r>
+            <w:proofErr w:type="spellStart"/>
+            <w:proofErr w:type="gramStart"/>
+            <w:r>
+              <w:rPr>
+                <w:rFonts w:eastAsia="Times New Roman" w:cs="Arial"/>
+                <w:b/>
+                <w:bCs/>
+                <w:color w:val="000000"/>
+                <w:szCs w:val="20"/>
+                <w:lang w:eastAsia="en-GB"/>
+              </w:rPr>
+              <w:t>schedule.area</w:t>
+            </w:r>
+            <w:proofErr w:type="gramEnd"/>
+            <w:r>
+              <w:rPr>
+                <w:rFonts w:eastAsia="Times New Roman" w:cs="Arial"/>
+                <w:b/>
+                <w:bCs/>
+                <w:color w:val="000000"/>
+                <w:szCs w:val="20"/>
+                <w:lang w:eastAsia="en-GB"/>
+              </w:rPr>
+              <w:t>_subtotal</w:t>
+            </w:r>
+            <w:proofErr w:type="spellEnd"/>
+            <w:r>
+              <w:rPr>
+                <w:rFonts w:eastAsia="Times New Roman" w:cs="Arial"/>
+                <w:b/>
+                <w:bCs/>
+                <w:color w:val="000000"/>
+                <w:szCs w:val="20"/>
+                <w:lang w:eastAsia="en-GB"/>
+              </w:rPr>
+              <w:t>)}}</w:t>
             </w:r>
           </w:p>
         </w:tc>
@@ -5507,7 +6500,23 @@
           <w:sz w:val="12"/>
           <w:szCs w:val="12"/>
         </w:rPr>
-        <w:t>{%if schedule.has_flat_pack %}</w:t>
+        <w:t xml:space="preserve">{%if </w:t>
+      </w:r>
+      <w:proofErr w:type="spellStart"/>
+      <w:r>
+        <w:rPr>
+          <w:sz w:val="12"/>
+          <w:szCs w:val="12"/>
+        </w:rPr>
+        <w:t>schedule.has_flat_pack</w:t>
+      </w:r>
+      <w:proofErr w:type="spellEnd"/>
+      <w:r>
+        <w:rPr>
+          <w:sz w:val="12"/>
+          <w:szCs w:val="12"/>
+        </w:rPr>
+        <w:t xml:space="preserve"> %}</w:t>
       </w:r>
     </w:p>
     <w:tbl>
@@ -5769,7 +6778,41 @@
                 <w:szCs w:val="18"/>
                 <w:lang w:eastAsia="en-GB"/>
               </w:rPr>
-              <w:t>{{schedule.flat_pack_item_reference}}</w:t>
+              <w:t>{{</w:t>
+            </w:r>
+            <w:proofErr w:type="spellStart"/>
+            <w:proofErr w:type="gramStart"/>
+            <w:r>
+              <w:rPr>
+                <w:rFonts w:eastAsia="Times New Roman" w:cs="Arial"/>
+                <w:color w:val="000000"/>
+                <w:sz w:val="18"/>
+                <w:szCs w:val="18"/>
+                <w:lang w:eastAsia="en-GB"/>
+              </w:rPr>
+              <w:t>schedule.flat</w:t>
+            </w:r>
+            <w:proofErr w:type="gramEnd"/>
+            <w:r>
+              <w:rPr>
+                <w:rFonts w:eastAsia="Times New Roman" w:cs="Arial"/>
+                <w:color w:val="000000"/>
+                <w:sz w:val="18"/>
+                <w:szCs w:val="18"/>
+                <w:lang w:eastAsia="en-GB"/>
+              </w:rPr>
+              <w:t>_pack_item_reference</w:t>
+            </w:r>
+            <w:proofErr w:type="spellEnd"/>
+            <w:r>
+              <w:rPr>
+                <w:rFonts w:eastAsia="Times New Roman" w:cs="Arial"/>
+                <w:color w:val="000000"/>
+                <w:sz w:val="18"/>
+                <w:szCs w:val="18"/>
+                <w:lang w:eastAsia="en-GB"/>
+              </w:rPr>
+              <w:t>}}</w:t>
             </w:r>
           </w:p>
         </w:tc>
@@ -5818,15 +6861,27 @@
               </w:rPr>
               <w:t xml:space="preserve">Reassemble </w:t>
             </w:r>
-            <w:r>
-              <w:rPr>
-                <w:rFonts w:eastAsia="Times New Roman" w:cs="Arial"/>
-                <w:color w:val="000000"/>
-                <w:sz w:val="18"/>
-                <w:szCs w:val="18"/>
-                <w:lang w:eastAsia="en-GB"/>
-              </w:rPr>
-              <w:t>On Site</w:t>
+            <w:proofErr w:type="gramStart"/>
+            <w:r>
+              <w:rPr>
+                <w:rFonts w:eastAsia="Times New Roman" w:cs="Arial"/>
+                <w:color w:val="000000"/>
+                <w:sz w:val="18"/>
+                <w:szCs w:val="18"/>
+                <w:lang w:eastAsia="en-GB"/>
+              </w:rPr>
+              <w:t>On</w:t>
+            </w:r>
+            <w:proofErr w:type="gramEnd"/>
+            <w:r>
+              <w:rPr>
+                <w:rFonts w:eastAsia="Times New Roman" w:cs="Arial"/>
+                <w:color w:val="000000"/>
+                <w:sz w:val="18"/>
+                <w:szCs w:val="18"/>
+                <w:lang w:eastAsia="en-GB"/>
+              </w:rPr>
+              <w:t xml:space="preserve"> Site</w:t>
             </w:r>
           </w:p>
         </w:tc>
@@ -5863,7 +6918,63 @@
                 <w:szCs w:val="18"/>
                 <w:lang w:eastAsia="en-GB"/>
               </w:rPr>
-              <w:t>{{format_currency(schedule.flat_pack_price)}}</w:t>
+              <w:t>{{</w:t>
+            </w:r>
+            <w:proofErr w:type="spellStart"/>
+            <w:r>
+              <w:rPr>
+                <w:rFonts w:eastAsia="Times New Roman" w:cs="Arial"/>
+                <w:color w:val="000000"/>
+                <w:sz w:val="18"/>
+                <w:szCs w:val="18"/>
+                <w:lang w:eastAsia="en-GB"/>
+              </w:rPr>
+              <w:t>format_currency</w:t>
+            </w:r>
+            <w:proofErr w:type="spellEnd"/>
+            <w:r>
+              <w:rPr>
+                <w:rFonts w:eastAsia="Times New Roman" w:cs="Arial"/>
+                <w:color w:val="000000"/>
+                <w:sz w:val="18"/>
+                <w:szCs w:val="18"/>
+                <w:lang w:eastAsia="en-GB"/>
+              </w:rPr>
+              <w:t>(</w:t>
+            </w:r>
+            <w:proofErr w:type="spellStart"/>
+            <w:proofErr w:type="gramStart"/>
+            <w:r>
+              <w:rPr>
+                <w:rFonts w:eastAsia="Times New Roman" w:cs="Arial"/>
+                <w:color w:val="000000"/>
+                <w:sz w:val="18"/>
+                <w:szCs w:val="18"/>
+                <w:lang w:eastAsia="en-GB"/>
+              </w:rPr>
+              <w:t>schedule.flat</w:t>
+            </w:r>
+            <w:proofErr w:type="gramEnd"/>
+            <w:r>
+              <w:rPr>
+                <w:rFonts w:eastAsia="Times New Roman" w:cs="Arial"/>
+                <w:color w:val="000000"/>
+                <w:sz w:val="18"/>
+                <w:szCs w:val="18"/>
+                <w:lang w:eastAsia="en-GB"/>
+              </w:rPr>
+              <w:t>_pack_price</w:t>
+            </w:r>
+            <w:proofErr w:type="spellEnd"/>
+            <w:r>
+              <w:rPr>
+                <w:rFonts w:eastAsia="Times New Roman" w:cs="Arial"/>
+                <w:color w:val="000000"/>
+                <w:sz w:val="18"/>
+                <w:szCs w:val="18"/>
+                <w:lang w:eastAsia="en-GB"/>
+              </w:rPr>
+              <w:t>)}}</w:t>
             </w:r>
           </w:p>
         </w:tc>
@@ -5980,8 +7091,9 @@
                 <w:szCs w:val="20"/>
                 <w:lang w:eastAsia="en-GB"/>
               </w:rPr>
-              <w:t>{{format_curren</w:t>
-            </w:r>
+              <w:t>{{</w:t>
+            </w:r>
+            <w:proofErr w:type="spellStart"/>
             <w:r>
               <w:rPr>
                 <w:rFonts w:eastAsia="Times New Roman" w:cs="Arial"/>
@@ -5991,7 +7103,7 @@
                 <w:szCs w:val="20"/>
                 <w:lang w:eastAsia="en-GB"/>
               </w:rPr>
-              <w:t>cy</w:t>
+              <w:t>format_curren</w:t>
             </w:r>
             <w:r>
               <w:rPr>
@@ -6002,7 +7114,56 @@
                 <w:szCs w:val="20"/>
                 <w:lang w:eastAsia="en-GB"/>
               </w:rPr>
-              <w:t>(schedule.flat_pack_price)}}</w:t>
+              <w:t>cy</w:t>
+            </w:r>
+            <w:proofErr w:type="spellEnd"/>
+            <w:r>
+              <w:rPr>
+                <w:rFonts w:eastAsia="Times New Roman" w:cs="Arial"/>
+                <w:b/>
+                <w:bCs/>
+                <w:color w:val="000000"/>
+                <w:szCs w:val="20"/>
+                <w:lang w:eastAsia="en-GB"/>
+              </w:rPr>
+              <w:t>(</w:t>
+            </w:r>
+            <w:proofErr w:type="spellStart"/>
+            <w:proofErr w:type="gramStart"/>
+            <w:r>
+              <w:rPr>
+                <w:rFonts w:eastAsia="Times New Roman" w:cs="Arial"/>
+                <w:b/>
+                <w:bCs/>
+                <w:color w:val="000000"/>
+                <w:szCs w:val="20"/>
+                <w:lang w:eastAsia="en-GB"/>
+              </w:rPr>
+              <w:t>schedule.flat</w:t>
+            </w:r>
+            <w:proofErr w:type="gramEnd"/>
+            <w:r>
+              <w:rPr>
+                <w:rFonts w:eastAsia="Times New Roman" w:cs="Arial"/>
+                <w:b/>
+                <w:bCs/>
+                <w:color w:val="000000"/>
+                <w:szCs w:val="20"/>
+                <w:lang w:eastAsia="en-GB"/>
+              </w:rPr>
+              <w:t>_pack_price</w:t>
+            </w:r>
+            <w:proofErr w:type="spellEnd"/>
+            <w:r>
+              <w:rPr>
+                <w:rFonts w:eastAsia="Times New Roman" w:cs="Arial"/>
+                <w:b/>
+                <w:bCs/>
+                <w:color w:val="000000"/>
+                <w:szCs w:val="20"/>
+                <w:lang w:eastAsia="en-GB"/>
+              </w:rPr>
+              <w:t>)}}</w:t>
             </w:r>
           </w:p>
         </w:tc>
@@ -6125,7 +7286,44 @@
                 <w:sz w:val="24"/>
                 <w:lang w:eastAsia="en-GB"/>
               </w:rPr>
-              <w:t xml:space="preserve">{{schedule.level_area_combined | upper}} </w:t>
+              <w:t>{{</w:t>
+            </w:r>
+            <w:proofErr w:type="spellStart"/>
+            <w:proofErr w:type="gramStart"/>
+            <w:r>
+              <w:rPr>
+                <w:rFonts w:eastAsia="Times New Roman" w:cs="Arial"/>
+                <w:b/>
+                <w:bCs/>
+                <w:color w:val="000000"/>
+                <w:sz w:val="24"/>
+                <w:lang w:eastAsia="en-GB"/>
+              </w:rPr>
+              <w:t>schedule.level</w:t>
+            </w:r>
+            <w:proofErr w:type="gramEnd"/>
+            <w:r>
+              <w:rPr>
+                <w:rFonts w:eastAsia="Times New Roman" w:cs="Arial"/>
+                <w:b/>
+                <w:bCs/>
+                <w:color w:val="000000"/>
+                <w:sz w:val="24"/>
+                <w:lang w:eastAsia="en-GB"/>
+              </w:rPr>
+              <w:t>_area_combined</w:t>
+            </w:r>
+            <w:proofErr w:type="spellEnd"/>
+            <w:r>
+              <w:rPr>
+                <w:rFonts w:eastAsia="Times New Roman" w:cs="Arial"/>
+                <w:b/>
+                <w:bCs/>
+                <w:color w:val="000000"/>
+                <w:sz w:val="24"/>
+                <w:lang w:eastAsia="en-GB"/>
+              </w:rPr>
+              <w:t xml:space="preserve"> | upper}} </w:t>
             </w:r>
             <w:r>
               <w:rPr>
@@ -6199,7 +7397,63 @@
                 <w:sz w:val="24"/>
                 <w:lang w:eastAsia="en-GB"/>
               </w:rPr>
-              <w:t>{{format_currency(schedule.area_total_with_flat_pack)}}</w:t>
+              <w:t>{{</w:t>
+            </w:r>
+            <w:proofErr w:type="spellStart"/>
+            <w:r>
+              <w:rPr>
+                <w:rFonts w:eastAsia="Times New Roman" w:cs="Arial"/>
+                <w:b/>
+                <w:bCs/>
+                <w:sz w:val="24"/>
+                <w:lang w:eastAsia="en-GB"/>
+              </w:rPr>
+              <w:t>format_currency</w:t>
+            </w:r>
+            <w:proofErr w:type="spellEnd"/>
+            <w:r>
+              <w:rPr>
+                <w:rFonts w:eastAsia="Times New Roman" w:cs="Arial"/>
+                <w:b/>
+                <w:bCs/>
+                <w:sz w:val="24"/>
+                <w:lang w:eastAsia="en-GB"/>
+              </w:rPr>
+              <w:t>(</w:t>
+            </w:r>
+            <w:proofErr w:type="spellStart"/>
+            <w:proofErr w:type="gramStart"/>
+            <w:r>
+              <w:rPr>
+                <w:rFonts w:eastAsia="Times New Roman" w:cs="Arial"/>
+                <w:b/>
+                <w:bCs/>
+                <w:sz w:val="24"/>
+                <w:lang w:eastAsia="en-GB"/>
+              </w:rPr>
+              <w:t>schedule.area</w:t>
+            </w:r>
+            <w:proofErr w:type="gramEnd"/>
+            <w:r>
+              <w:rPr>
+                <w:rFonts w:eastAsia="Times New Roman" w:cs="Arial"/>
+                <w:b/>
+                <w:bCs/>
+                <w:sz w:val="24"/>
+                <w:lang w:eastAsia="en-GB"/>
+              </w:rPr>
+              <w:t>_total_with_flat_pack</w:t>
+            </w:r>
+            <w:proofErr w:type="spellEnd"/>
+            <w:r>
+              <w:rPr>
+                <w:rFonts w:eastAsia="Times New Roman" w:cs="Arial"/>
+                <w:b/>
+                <w:bCs/>
+                <w:sz w:val="24"/>
+                <w:lang w:eastAsia="en-GB"/>
+              </w:rPr>
+              <w:t>)}}</w:t>
             </w:r>
             <w:r>
               <w:rPr>
@@ -6228,7 +7482,23 @@
           <w:sz w:val="12"/>
           <w:szCs w:val="12"/>
         </w:rPr>
-        <w:t>{% endfor %}</w:t>
+        <w:t xml:space="preserve">{% </w:t>
+      </w:r>
+      <w:proofErr w:type="spellStart"/>
+      <w:r>
+        <w:rPr>
+          <w:sz w:val="12"/>
+          <w:szCs w:val="12"/>
+        </w:rPr>
+        <w:t>endfor</w:t>
+      </w:r>
+      <w:proofErr w:type="spellEnd"/>
+      <w:r>
+        <w:rPr>
+          <w:sz w:val="12"/>
+          <w:szCs w:val="12"/>
+        </w:rPr>
+        <w:t xml:space="preserve"> %}</w:t>
       </w:r>
     </w:p>
     <w:tbl>
@@ -6420,8 +7690,9 @@
                 <w:sz w:val="24"/>
                 <w:lang w:eastAsia="en-GB"/>
               </w:rPr>
-              <w:t>{{format_currency(</w:t>
-            </w:r>
+              <w:t>{{</w:t>
+            </w:r>
+            <w:proofErr w:type="spellStart"/>
             <w:r>
               <w:rPr>
                 <w:rFonts w:eastAsia="Times New Roman" w:cs="Arial"/>
@@ -6430,8 +7701,9 @@
                 <w:sz w:val="24"/>
                 <w:lang w:eastAsia="en-GB"/>
               </w:rPr>
-              <w:t>recoair_job_totals</w:t>
-            </w:r>
+              <w:t>format_currency</w:t>
+            </w:r>
+            <w:proofErr w:type="spellEnd"/>
             <w:r>
               <w:rPr>
                 <w:rFonts w:eastAsia="Times New Roman" w:cs="Arial"/>
@@ -6440,8 +7712,30 @@
                 <w:sz w:val="24"/>
                 <w:lang w:eastAsia="en-GB"/>
               </w:rPr>
+              <w:t>(</w:t>
+            </w:r>
+            <w:proofErr w:type="spellStart"/>
+            <w:r>
+              <w:rPr>
+                <w:rFonts w:eastAsia="Times New Roman" w:cs="Arial"/>
+                <w:b/>
+                <w:bCs/>
+                <w:sz w:val="24"/>
+                <w:lang w:eastAsia="en-GB"/>
+              </w:rPr>
+              <w:t>recoair_job_totals</w:t>
+            </w:r>
+            <w:r>
+              <w:rPr>
+                <w:rFonts w:eastAsia="Times New Roman" w:cs="Arial"/>
+                <w:b/>
+                <w:bCs/>
+                <w:sz w:val="24"/>
+                <w:lang w:eastAsia="en-GB"/>
+              </w:rPr>
               <w:t>.job_total</w:t>
             </w:r>
+            <w:proofErr w:type="spellEnd"/>
             <w:r>
               <w:rPr>
                 <w:rFonts w:eastAsia="Times New Roman" w:cs="Arial"/>
@@ -6778,7 +8072,6 @@
           <w:b/>
           <w:szCs w:val="20"/>
         </w:rPr>
-        <w:lastRenderedPageBreak/>
         <w:t>We specifically exclude any works not mentioned for within this quotation. If you think we have missed something out, please call</w:t>
       </w:r>
       <w:r>
@@ -6815,6 +8108,7 @@
           <w:rFonts w:cs="Arial"/>
           <w:szCs w:val="20"/>
         </w:rPr>
+        <w:lastRenderedPageBreak/>
         <w:t xml:space="preserve">Any form of main </w:t>
       </w:r>
       <w:r>
@@ -7731,12 +9025,37 @@
               <w:lang w:val="sv-SE"/>
             </w:rPr>
           </w:pPr>
+          <w:proofErr w:type="spellStart"/>
           <w:r>
             <w:rPr>
               <w:b/>
               <w:lang w:val="sv-SE"/>
             </w:rPr>
-            <w:t>Halton Foodservice Ltd.</w:t>
+            <w:t>Halton</w:t>
+          </w:r>
+          <w:proofErr w:type="spellEnd"/>
+          <w:r>
+            <w:rPr>
+              <w:b/>
+              <w:lang w:val="sv-SE"/>
+            </w:rPr>
+            <w:t xml:space="preserve"> </w:t>
+          </w:r>
+          <w:proofErr w:type="spellStart"/>
+          <w:r>
+            <w:rPr>
+              <w:b/>
+              <w:lang w:val="sv-SE"/>
+            </w:rPr>
+            <w:t>Foodservice</w:t>
+          </w:r>
+          <w:proofErr w:type="spellEnd"/>
+          <w:r>
+            <w:rPr>
+              <w:b/>
+              <w:lang w:val="sv-SE"/>
+            </w:rPr>
+            <w:t xml:space="preserve"> Ltd.</w:t>
           </w:r>
         </w:p>
         <w:p>
@@ -7763,12 +9082,21 @@
               <w:lang w:val="sv-SE"/>
             </w:rPr>
           </w:pPr>
+          <w:proofErr w:type="spellStart"/>
           <w:r>
             <w:rPr>
               <w:color w:val="auto"/>
               <w:lang w:val="sv-SE"/>
             </w:rPr>
-            <w:t>Registration No. 2099311</w:t>
+            <w:t>Registration</w:t>
+          </w:r>
+          <w:proofErr w:type="spellEnd"/>
+          <w:r>
+            <w:rPr>
+              <w:color w:val="auto"/>
+              <w:lang w:val="sv-SE"/>
+            </w:rPr>
+            <w:t xml:space="preserve"> No. 2099311</w:t>
           </w:r>
         </w:p>
         <w:p>
@@ -7931,7 +9259,23 @@
               <w:sz w:val="16"/>
               <w:szCs w:val="16"/>
             </w:rPr>
-            <w:t>{{reference_variable}}</w:t>
+            <w:t>{{</w:t>
+          </w:r>
+          <w:proofErr w:type="spellStart"/>
+          <w:r>
+            <w:rPr>
+              <w:sz w:val="16"/>
+              <w:szCs w:val="16"/>
+            </w:rPr>
+            <w:t>reference_variable</w:t>
+          </w:r>
+          <w:proofErr w:type="spellEnd"/>
+          <w:r>
+            <w:rPr>
+              <w:sz w:val="16"/>
+              <w:szCs w:val="16"/>
+            </w:rPr>
+            <w:t>}}</w:t>
           </w:r>
         </w:p>
       </w:tc>

</xml_diff>